<commit_message>
added bigo conditions review
</commit_message>
<xml_diff>
--- a/Y10/L2/L2Worksheet.docx
+++ b/Y10/L2/L2Worksheet.docx
@@ -429,7 +429,23 @@
           <w:b/>
           <w:bCs/>
         </w:rPr>
-        <w:t>And try out your passwords e.g. school passwords. How secure are they?</w:t>
+        <w:t xml:space="preserve">And try out your passwords </w:t>
+      </w:r>
+      <w:proofErr w:type="gramStart"/>
+      <w:r>
+        <w:rPr>
+          <w:b/>
+          <w:bCs/>
+        </w:rPr>
+        <w:t>e.g.</w:t>
+      </w:r>
+      <w:proofErr w:type="gramEnd"/>
+      <w:r>
+        <w:rPr>
+          <w:b/>
+          <w:bCs/>
+        </w:rPr>
+        <w:t xml:space="preserve"> school passwords. How secure are they?</w:t>
       </w:r>
     </w:p>
     <w:p>
@@ -439,19 +455,10 @@
     </w:p>
     <w:p>
       <w:pPr>
-        <w:rPr>
-          <w:rFonts w:asciiTheme="majorHAnsi" w:eastAsiaTheme="majorEastAsia" w:hAnsiTheme="majorHAnsi" w:cstheme="majorBidi"/>
-          <w:color w:val="2F5496" w:themeColor="accent1" w:themeShade="BF"/>
-          <w:sz w:val="32"/>
-          <w:szCs w:val="32"/>
-        </w:rPr>
-      </w:pPr>
-    </w:p>
-    <w:p>
-      <w:pPr>
         <w:pStyle w:val="Heading1"/>
       </w:pPr>
       <w:r>
+        <w:lastRenderedPageBreak/>
         <w:t>Anti-Malware &amp; Firewalls</w:t>
       </w:r>
     </w:p>
@@ -882,106 +889,7 @@
         <w:t>If we have anti-malware and firewalls then why do we still have Network Security issues? Why can they never be 100%?</w:t>
       </w:r>
     </w:p>
-    <w:p>
-      <w:r>
-        <w:br w:type="page"/>
-      </w:r>
-    </w:p>
     <w:p/>
-    <w:p>
-      <w:pPr>
-        <w:pStyle w:val="Heading1"/>
-      </w:pPr>
-      <w:r>
-        <w:t>Brute Force Attacks</w:t>
-      </w:r>
-    </w:p>
-    <w:p>
-      <w:r>
-        <w:t>We’ve got the following 3 user accounts that I want you to try and break into. I’ve given you the usernames and given hints about what the password might be</w:t>
-      </w:r>
-      <w:r>
-        <w:t>. Write the passwords underneath:</w:t>
-      </w:r>
-    </w:p>
-    <w:p/>
-    <w:p>
-      <w:pPr>
-        <w:rPr>
-          <w:b/>
-          <w:bCs/>
-        </w:rPr>
-      </w:pPr>
-      <w:r>
-        <w:rPr>
-          <w:b/>
-          <w:bCs/>
-        </w:rPr>
-        <w:t>EASY: admin account</w:t>
-      </w:r>
-    </w:p>
-    <w:p>
-      <w:r>
-        <w:t>Username: admin</w:t>
-      </w:r>
-    </w:p>
-    <w:p>
-      <w:r>
-        <w:t>HINT: The admin was forced to make a password but isn’t very creative and couldn’t really think of anything.</w:t>
-      </w:r>
-    </w:p>
-    <w:p/>
-    <w:p>
-      <w:pPr>
-        <w:rPr>
-          <w:b/>
-          <w:bCs/>
-        </w:rPr>
-      </w:pPr>
-      <w:r>
-        <w:rPr>
-          <w:b/>
-          <w:bCs/>
-        </w:rPr>
-        <w:t>MEDIUM: teacher account</w:t>
-      </w:r>
-    </w:p>
-    <w:p>
-      <w:r>
-        <w:t>Username: teacher</w:t>
-      </w:r>
-    </w:p>
-    <w:p>
-      <w:r>
-        <w:t>HINT: This teacher has a poor memory for passwords. So, they wanted to not have to remember a password, so they chose some text that was already on the screen.</w:t>
-      </w:r>
-    </w:p>
-    <w:p/>
-    <w:p>
-      <w:pPr>
-        <w:rPr>
-          <w:b/>
-          <w:bCs/>
-        </w:rPr>
-      </w:pPr>
-      <w:r>
-        <w:rPr>
-          <w:b/>
-          <w:bCs/>
-        </w:rPr>
-        <w:t>HARD: student account</w:t>
-      </w:r>
-    </w:p>
-    <w:p>
-      <w:r>
-        <w:t>Username: student</w:t>
-      </w:r>
-    </w:p>
-    <w:p>
-      <w:r>
-        <w:t>HINT: This student has a pet named “Frixos” and they were born in 2007. They’ve been more secure and included a special character in their password.</w:t>
-      </w:r>
-    </w:p>
     <w:sectPr>
       <w:pgSz w:w="11906" w:h="16838"/>
       <w:pgMar w:top="1440" w:right="1440" w:bottom="1440" w:left="1440" w:header="708" w:footer="708" w:gutter="0"/>
@@ -2229,7 +2137,7 @@
 </file>
 
 <file path=customXml/itemProps1.xml><?xml version="1.0" encoding="utf-8"?>
-<ds:datastoreItem xmlns:ds="http://schemas.openxmlformats.org/officeDocument/2006/customXml" ds:itemID="{C02FDF2A-CF7F-D040-AEC9-D144C1B6E4B5}">
+<ds:datastoreItem xmlns:ds="http://schemas.openxmlformats.org/officeDocument/2006/customXml" ds:itemID="{9F0AC1B3-DC0A-C845-A0D3-4FE27A4EE00C}">
   <ds:schemaRefs>
     <ds:schemaRef ds:uri="http://schemas.openxmlformats.org/officeDocument/2006/bibliography"/>
   </ds:schemaRefs>

</xml_diff>

<commit_message>
update Y10 NS pt2
</commit_message>
<xml_diff>
--- a/Y10/L2/L2Worksheet.docx
+++ b/Y10/L2/L2Worksheet.docx
@@ -448,8 +448,1557 @@
         <w:t xml:space="preserve"> school passwords. How secure are they?</w:t>
       </w:r>
     </w:p>
+    <w:p/>
     <w:p>
       <w:r>
+        <w:br w:type="page"/>
+      </w:r>
+    </w:p>
+    <w:p>
+      <w:pPr>
+        <w:pStyle w:val="Heading1"/>
+      </w:pPr>
+      <w:r>
+        <w:lastRenderedPageBreak/>
+        <w:t>Anti-Malware</w:t>
+      </w:r>
+    </w:p>
+    <w:p>
+      <w:r>
+        <w:t>Fill in the gaps in the flowchart using the labels given:</w:t>
+      </w:r>
+      <w:r>
+        <w:t xml:space="preserve"> </w:t>
+      </w:r>
+    </w:p>
+    <w:p>
+      <w:r>
+        <w:t xml:space="preserve">(Delete File, Quarantine File, All Files </w:t>
+      </w:r>
+      <w:proofErr w:type="gramStart"/>
+      <w:r>
+        <w:t>Scanned?,</w:t>
+      </w:r>
+      <w:proofErr w:type="gramEnd"/>
+      <w:r>
+        <w:t xml:space="preserve"> Suspicious Code Found?)</w:t>
+      </w:r>
+    </w:p>
+    <w:p/>
+    <w:p>
+      <w:r>
+        <w:rPr>
+          <w:noProof/>
+        </w:rPr>
+        <mc:AlternateContent>
+          <mc:Choice Requires="wps">
+            <w:drawing>
+              <wp:anchor distT="0" distB="0" distL="114300" distR="114300" simplePos="0" relativeHeight="251659264" behindDoc="0" locked="0" layoutInCell="1" allowOverlap="1" wp14:anchorId="37AEE6AB" wp14:editId="52F795AF">
+                <wp:simplePos x="0" y="0"/>
+                <wp:positionH relativeFrom="column">
+                  <wp:posOffset>424913</wp:posOffset>
+                </wp:positionH>
+                <wp:positionV relativeFrom="paragraph">
+                  <wp:posOffset>25400</wp:posOffset>
+                </wp:positionV>
+                <wp:extent cx="1692910" cy="624205"/>
+                <wp:effectExtent l="0" t="0" r="8890" b="10795"/>
+                <wp:wrapNone/>
+                <wp:docPr id="1" name="Terminator 1"/>
+                <wp:cNvGraphicFramePr/>
+                <a:graphic xmlns:a="http://schemas.openxmlformats.org/drawingml/2006/main">
+                  <a:graphicData uri="http://schemas.microsoft.com/office/word/2010/wordprocessingShape">
+                    <wps:wsp>
+                      <wps:cNvSpPr/>
+                      <wps:spPr>
+                        <a:xfrm>
+                          <a:off x="0" y="0"/>
+                          <a:ext cx="1692910" cy="624205"/>
+                        </a:xfrm>
+                        <a:prstGeom prst="flowChartTerminator">
+                          <a:avLst/>
+                        </a:prstGeom>
+                      </wps:spPr>
+                      <wps:style>
+                        <a:lnRef idx="2">
+                          <a:schemeClr val="accent1">
+                            <a:shade val="50000"/>
+                          </a:schemeClr>
+                        </a:lnRef>
+                        <a:fillRef idx="1">
+                          <a:schemeClr val="accent1"/>
+                        </a:fillRef>
+                        <a:effectRef idx="0">
+                          <a:schemeClr val="accent1"/>
+                        </a:effectRef>
+                        <a:fontRef idx="minor">
+                          <a:schemeClr val="lt1"/>
+                        </a:fontRef>
+                      </wps:style>
+                      <wps:txbx>
+                        <w:txbxContent>
+                          <w:p>
+                            <w:pPr>
+                              <w:jc w:val="center"/>
+                            </w:pPr>
+                            <w:r>
+                              <w:t>Start</w:t>
+                            </w:r>
+                          </w:p>
+                        </w:txbxContent>
+                      </wps:txbx>
+                      <wps:bodyPr rot="0" spcFirstLastPara="0" vertOverflow="overflow" horzOverflow="overflow" vert="horz" wrap="square" lIns="91440" tIns="45720" rIns="91440" bIns="45720" numCol="1" spcCol="0" rtlCol="0" fromWordArt="0" anchor="ctr" anchorCtr="0" forceAA="0" compatLnSpc="1">
+                        <a:prstTxWarp prst="textNoShape">
+                          <a:avLst/>
+                        </a:prstTxWarp>
+                        <a:noAutofit/>
+                      </wps:bodyPr>
+                    </wps:wsp>
+                  </a:graphicData>
+                </a:graphic>
+              </wp:anchor>
+            </w:drawing>
+          </mc:Choice>
+          <mc:Fallback>
+            <w:pict>
+              <v:shapetype w14:anchorId="37AEE6AB" id="_x0000_t116" coordsize="21600,21600" o:spt="116" path="m3475,qx,10800,3475,21600l18125,21600qx21600,10800,18125,xe">
+                <v:stroke joinstyle="miter"/>
+                <v:path gradientshapeok="t" o:connecttype="rect" textboxrect="1018,3163,20582,18437"/>
+              </v:shapetype>
+              <v:shape id="Terminator 1" o:spid="_x0000_s1026" type="#_x0000_t116" style="position:absolute;margin-left:33.45pt;margin-top:2pt;width:133.3pt;height:49.15pt;z-index:251659264;visibility:visible;mso-wrap-style:square;mso-wrap-distance-left:9pt;mso-wrap-distance-top:0;mso-wrap-distance-right:9pt;mso-wrap-distance-bottom:0;mso-position-horizontal:absolute;mso-position-horizontal-relative:text;mso-position-vertical:absolute;mso-position-vertical-relative:text;v-text-anchor:middle" o:gfxdata="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" fillcolor="#4472c4 [3204]" strokecolor="#1f3763 [1604]" strokeweight="1pt">
+                <v:textbox>
+                  <w:txbxContent>
+                    <w:p>
+                      <w:pPr>
+                        <w:jc w:val="center"/>
+                      </w:pPr>
+                      <w:r>
+                        <w:t>Start</w:t>
+                      </w:r>
+                    </w:p>
+                  </w:txbxContent>
+                </v:textbox>
+              </v:shape>
+            </w:pict>
+          </mc:Fallback>
+        </mc:AlternateContent>
+      </w:r>
+    </w:p>
+    <w:p/>
+    <w:p/>
+    <w:p>
+      <w:pPr>
+        <w:rPr>
+          <w:rFonts w:asciiTheme="majorHAnsi" w:eastAsiaTheme="majorEastAsia" w:hAnsiTheme="majorHAnsi" w:cstheme="majorBidi"/>
+          <w:color w:val="2F5496" w:themeColor="accent1" w:themeShade="BF"/>
+          <w:sz w:val="32"/>
+          <w:szCs w:val="32"/>
+        </w:rPr>
+      </w:pPr>
+      <w:r>
+        <w:rPr>
+          <w:noProof/>
+        </w:rPr>
+        <mc:AlternateContent>
+          <mc:Choice Requires="wps">
+            <w:drawing>
+              <wp:anchor distT="0" distB="0" distL="114300" distR="114300" simplePos="0" relativeHeight="251692032" behindDoc="0" locked="0" layoutInCell="1" allowOverlap="1" wp14:anchorId="314BE512" wp14:editId="11AAF04A">
+                <wp:simplePos x="0" y="0"/>
+                <wp:positionH relativeFrom="column">
+                  <wp:posOffset>1259840</wp:posOffset>
+                </wp:positionH>
+                <wp:positionV relativeFrom="paragraph">
+                  <wp:posOffset>243205</wp:posOffset>
+                </wp:positionV>
+                <wp:extent cx="4370145" cy="0"/>
+                <wp:effectExtent l="0" t="63500" r="0" b="63500"/>
+                <wp:wrapNone/>
+                <wp:docPr id="21" name="Straight Arrow Connector 21"/>
+                <wp:cNvGraphicFramePr/>
+                <a:graphic xmlns:a="http://schemas.openxmlformats.org/drawingml/2006/main">
+                  <a:graphicData uri="http://schemas.microsoft.com/office/word/2010/wordprocessingShape">
+                    <wps:wsp>
+                      <wps:cNvCnPr/>
+                      <wps:spPr>
+                        <a:xfrm flipH="1">
+                          <a:off x="0" y="0"/>
+                          <a:ext cx="4370145" cy="0"/>
+                        </a:xfrm>
+                        <a:prstGeom prst="straightConnector1">
+                          <a:avLst/>
+                        </a:prstGeom>
+                        <a:ln w="19050">
+                          <a:tailEnd type="triangle"/>
+                        </a:ln>
+                      </wps:spPr>
+                      <wps:style>
+                        <a:lnRef idx="1">
+                          <a:schemeClr val="accent1"/>
+                        </a:lnRef>
+                        <a:fillRef idx="0">
+                          <a:schemeClr val="accent1"/>
+                        </a:fillRef>
+                        <a:effectRef idx="0">
+                          <a:schemeClr val="accent1"/>
+                        </a:effectRef>
+                        <a:fontRef idx="minor">
+                          <a:schemeClr val="tx1"/>
+                        </a:fontRef>
+                      </wps:style>
+                      <wps:bodyPr/>
+                    </wps:wsp>
+                  </a:graphicData>
+                </a:graphic>
+                <wp14:sizeRelH relativeFrom="margin">
+                  <wp14:pctWidth>0</wp14:pctWidth>
+                </wp14:sizeRelH>
+                <wp14:sizeRelV relativeFrom="margin">
+                  <wp14:pctHeight>0</wp14:pctHeight>
+                </wp14:sizeRelV>
+              </wp:anchor>
+            </w:drawing>
+          </mc:Choice>
+          <mc:Fallback>
+            <w:pict>
+              <v:shapetype w14:anchorId="7B11D18B" id="_x0000_t32" coordsize="21600,21600" o:spt="32" o:oned="t" path="m,l21600,21600e" filled="f">
+                <v:path arrowok="t" fillok="f" o:connecttype="none"/>
+                <o:lock v:ext="edit" shapetype="t"/>
+              </v:shapetype>
+              <v:shape id="Straight Arrow Connector 21" o:spid="_x0000_s1026" type="#_x0000_t32" style="position:absolute;margin-left:99.2pt;margin-top:19.15pt;width:344.1pt;height:0;flip:x;z-index:251692032;visibility:visible;mso-wrap-style:square;mso-width-percent:0;mso-height-percent:0;mso-wrap-distance-left:9pt;mso-wrap-distance-top:0;mso-wrap-distance-right:9pt;mso-wrap-distance-bottom:0;mso-position-horizontal:absolute;mso-position-horizontal-relative:text;mso-position-vertical:absolute;mso-position-vertical-relative:text;mso-width-percent:0;mso-height-percent:0;mso-width-relative:margin;mso-height-relative:margin" o:gfxdata="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" strokecolor="#4472c4 [3204]" strokeweight="1.5pt">
+                <v:stroke endarrow="block" joinstyle="miter"/>
+              </v:shape>
+            </w:pict>
+          </mc:Fallback>
+        </mc:AlternateContent>
+      </w:r>
+      <w:r>
+        <w:rPr>
+          <w:noProof/>
+        </w:rPr>
+        <mc:AlternateContent>
+          <mc:Choice Requires="wps">
+            <w:drawing>
+              <wp:anchor distT="0" distB="0" distL="114300" distR="114300" simplePos="0" relativeHeight="251689984" behindDoc="0" locked="0" layoutInCell="1" allowOverlap="1" wp14:anchorId="7F682BB0" wp14:editId="04CBD34A">
+                <wp:simplePos x="0" y="0"/>
+                <wp:positionH relativeFrom="column">
+                  <wp:posOffset>5620124</wp:posOffset>
+                </wp:positionH>
+                <wp:positionV relativeFrom="paragraph">
+                  <wp:posOffset>246268</wp:posOffset>
+                </wp:positionV>
+                <wp:extent cx="0" cy="4822190"/>
+                <wp:effectExtent l="12700" t="12700" r="12700" b="3810"/>
+                <wp:wrapNone/>
+                <wp:docPr id="20" name="Straight Connector 20"/>
+                <wp:cNvGraphicFramePr/>
+                <a:graphic xmlns:a="http://schemas.openxmlformats.org/drawingml/2006/main">
+                  <a:graphicData uri="http://schemas.microsoft.com/office/word/2010/wordprocessingShape">
+                    <wps:wsp>
+                      <wps:cNvCnPr/>
+                      <wps:spPr>
+                        <a:xfrm flipH="1" flipV="1">
+                          <a:off x="0" y="0"/>
+                          <a:ext cx="0" cy="4822190"/>
+                        </a:xfrm>
+                        <a:prstGeom prst="line">
+                          <a:avLst/>
+                        </a:prstGeom>
+                        <a:ln w="19050"/>
+                      </wps:spPr>
+                      <wps:style>
+                        <a:lnRef idx="1">
+                          <a:schemeClr val="accent1"/>
+                        </a:lnRef>
+                        <a:fillRef idx="0">
+                          <a:schemeClr val="accent1"/>
+                        </a:fillRef>
+                        <a:effectRef idx="0">
+                          <a:schemeClr val="accent1"/>
+                        </a:effectRef>
+                        <a:fontRef idx="minor">
+                          <a:schemeClr val="tx1"/>
+                        </a:fontRef>
+                      </wps:style>
+                      <wps:bodyPr/>
+                    </wps:wsp>
+                  </a:graphicData>
+                </a:graphic>
+                <wp14:sizeRelH relativeFrom="margin">
+                  <wp14:pctWidth>0</wp14:pctWidth>
+                </wp14:sizeRelH>
+                <wp14:sizeRelV relativeFrom="margin">
+                  <wp14:pctHeight>0</wp14:pctHeight>
+                </wp14:sizeRelV>
+              </wp:anchor>
+            </w:drawing>
+          </mc:Choice>
+          <mc:Fallback>
+            <w:pict>
+              <v:line w14:anchorId="61A8ED1C" id="Straight Connector 20" o:spid="_x0000_s1026" style="position:absolute;flip:x y;z-index:251689984;visibility:visible;mso-wrap-style:square;mso-width-percent:0;mso-height-percent:0;mso-wrap-distance-left:9pt;mso-wrap-distance-top:0;mso-wrap-distance-right:9pt;mso-wrap-distance-bottom:0;mso-position-horizontal:absolute;mso-position-horizontal-relative:text;mso-position-vertical:absolute;mso-position-vertical-relative:text;mso-width-percent:0;mso-height-percent:0;mso-width-relative:margin;mso-height-relative:margin" from="442.55pt,19.4pt" to="442.55pt,399.1pt" o:gfxdata="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" strokecolor="#4472c4 [3204]" strokeweight="1.5pt">
+                <v:stroke joinstyle="miter"/>
+              </v:line>
+            </w:pict>
+          </mc:Fallback>
+        </mc:AlternateContent>
+      </w:r>
+      <w:r>
+        <w:rPr>
+          <w:noProof/>
+        </w:rPr>
+        <mc:AlternateContent>
+          <mc:Choice Requires="wps">
+            <w:drawing>
+              <wp:anchor distT="0" distB="0" distL="114300" distR="114300" simplePos="0" relativeHeight="251661312" behindDoc="0" locked="0" layoutInCell="1" allowOverlap="1" wp14:anchorId="7615468E" wp14:editId="68F5A864">
+                <wp:simplePos x="0" y="0"/>
+                <wp:positionH relativeFrom="column">
+                  <wp:posOffset>1245968</wp:posOffset>
+                </wp:positionH>
+                <wp:positionV relativeFrom="paragraph">
+                  <wp:posOffset>121285</wp:posOffset>
+                </wp:positionV>
+                <wp:extent cx="0" cy="384175"/>
+                <wp:effectExtent l="63500" t="0" r="38100" b="34925"/>
+                <wp:wrapNone/>
+                <wp:docPr id="3" name="Straight Arrow Connector 3"/>
+                <wp:cNvGraphicFramePr/>
+                <a:graphic xmlns:a="http://schemas.openxmlformats.org/drawingml/2006/main">
+                  <a:graphicData uri="http://schemas.microsoft.com/office/word/2010/wordprocessingShape">
+                    <wps:wsp>
+                      <wps:cNvCnPr/>
+                      <wps:spPr>
+                        <a:xfrm>
+                          <a:off x="0" y="0"/>
+                          <a:ext cx="0" cy="384175"/>
+                        </a:xfrm>
+                        <a:prstGeom prst="straightConnector1">
+                          <a:avLst/>
+                        </a:prstGeom>
+                        <a:ln w="19050">
+                          <a:tailEnd type="triangle"/>
+                        </a:ln>
+                      </wps:spPr>
+                      <wps:style>
+                        <a:lnRef idx="1">
+                          <a:schemeClr val="accent1"/>
+                        </a:lnRef>
+                        <a:fillRef idx="0">
+                          <a:schemeClr val="accent1"/>
+                        </a:fillRef>
+                        <a:effectRef idx="0">
+                          <a:schemeClr val="accent1"/>
+                        </a:effectRef>
+                        <a:fontRef idx="minor">
+                          <a:schemeClr val="tx1"/>
+                        </a:fontRef>
+                      </wps:style>
+                      <wps:bodyPr/>
+                    </wps:wsp>
+                  </a:graphicData>
+                </a:graphic>
+              </wp:anchor>
+            </w:drawing>
+          </mc:Choice>
+          <mc:Fallback>
+            <w:pict>
+              <v:shape w14:anchorId="44DC2D2D" id="Straight Arrow Connector 3" o:spid="_x0000_s1026" type="#_x0000_t32" style="position:absolute;margin-left:98.1pt;margin-top:9.55pt;width:0;height:30.25pt;z-index:251661312;visibility:visible;mso-wrap-style:square;mso-wrap-distance-left:9pt;mso-wrap-distance-top:0;mso-wrap-distance-right:9pt;mso-wrap-distance-bottom:0;mso-position-horizontal:absolute;mso-position-horizontal-relative:text;mso-position-vertical:absolute;mso-position-vertical-relative:text" o:gfxdata="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" strokecolor="#4472c4 [3204]" strokeweight="1.5pt">
+                <v:stroke endarrow="block" joinstyle="miter"/>
+              </v:shape>
+            </w:pict>
+          </mc:Fallback>
+        </mc:AlternateContent>
+      </w:r>
+    </w:p>
+    <w:p/>
+    <w:p>
+      <w:r>
+        <w:rPr>
+          <w:noProof/>
+        </w:rPr>
+        <mc:AlternateContent>
+          <mc:Choice Requires="wps">
+            <w:drawing>
+              <wp:anchor distT="0" distB="0" distL="114300" distR="114300" simplePos="0" relativeHeight="251660288" behindDoc="0" locked="0" layoutInCell="1" allowOverlap="1" wp14:anchorId="7FD3C8B5" wp14:editId="5CE14FAF">
+                <wp:simplePos x="0" y="0"/>
+                <wp:positionH relativeFrom="column">
+                  <wp:posOffset>273685</wp:posOffset>
+                </wp:positionH>
+                <wp:positionV relativeFrom="paragraph">
+                  <wp:posOffset>104663</wp:posOffset>
+                </wp:positionV>
+                <wp:extent cx="1969770" cy="791845"/>
+                <wp:effectExtent l="0" t="0" r="11430" b="8255"/>
+                <wp:wrapNone/>
+                <wp:docPr id="2" name="Predefined Process 2"/>
+                <wp:cNvGraphicFramePr/>
+                <a:graphic xmlns:a="http://schemas.openxmlformats.org/drawingml/2006/main">
+                  <a:graphicData uri="http://schemas.microsoft.com/office/word/2010/wordprocessingShape">
+                    <wps:wsp>
+                      <wps:cNvSpPr/>
+                      <wps:spPr>
+                        <a:xfrm>
+                          <a:off x="0" y="0"/>
+                          <a:ext cx="1969770" cy="791845"/>
+                        </a:xfrm>
+                        <a:prstGeom prst="flowChartPredefinedProcess">
+                          <a:avLst/>
+                        </a:prstGeom>
+                      </wps:spPr>
+                      <wps:style>
+                        <a:lnRef idx="2">
+                          <a:schemeClr val="accent1">
+                            <a:shade val="50000"/>
+                          </a:schemeClr>
+                        </a:lnRef>
+                        <a:fillRef idx="1">
+                          <a:schemeClr val="accent1"/>
+                        </a:fillRef>
+                        <a:effectRef idx="0">
+                          <a:schemeClr val="accent1"/>
+                        </a:effectRef>
+                        <a:fontRef idx="minor">
+                          <a:schemeClr val="lt1"/>
+                        </a:fontRef>
+                      </wps:style>
+                      <wps:txbx>
+                        <w:txbxContent>
+                          <w:p>
+                            <w:pPr>
+                              <w:jc w:val="center"/>
+                            </w:pPr>
+                            <w:r>
+                              <w:t>Scan File</w:t>
+                            </w:r>
+                          </w:p>
+                        </w:txbxContent>
+                      </wps:txbx>
+                      <wps:bodyPr rot="0" spcFirstLastPara="0" vertOverflow="overflow" horzOverflow="overflow" vert="horz" wrap="square" lIns="91440" tIns="45720" rIns="91440" bIns="45720" numCol="1" spcCol="0" rtlCol="0" fromWordArt="0" anchor="ctr" anchorCtr="0" forceAA="0" compatLnSpc="1">
+                        <a:prstTxWarp prst="textNoShape">
+                          <a:avLst/>
+                        </a:prstTxWarp>
+                        <a:noAutofit/>
+                      </wps:bodyPr>
+                    </wps:wsp>
+                  </a:graphicData>
+                </a:graphic>
+              </wp:anchor>
+            </w:drawing>
+          </mc:Choice>
+          <mc:Fallback>
+            <w:pict>
+              <v:shapetype w14:anchorId="7FD3C8B5" id="_x0000_t112" coordsize="21600,21600" o:spt="112" path="m,l,21600r21600,l21600,xem2610,nfl2610,21600em18990,nfl18990,21600e">
+                <v:stroke joinstyle="miter"/>
+                <v:path o:extrusionok="f" gradientshapeok="t" o:connecttype="rect" textboxrect="2610,0,18990,21600"/>
+              </v:shapetype>
+              <v:shape id="Predefined Process 2" o:spid="_x0000_s1027" type="#_x0000_t112" style="position:absolute;margin-left:21.55pt;margin-top:8.25pt;width:155.1pt;height:62.35pt;z-index:251660288;visibility:visible;mso-wrap-style:square;mso-wrap-distance-left:9pt;mso-wrap-distance-top:0;mso-wrap-distance-right:9pt;mso-wrap-distance-bottom:0;mso-position-horizontal:absolute;mso-position-horizontal-relative:text;mso-position-vertical:absolute;mso-position-vertical-relative:text;v-text-anchor:middle" o:gfxdata="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" fillcolor="#4472c4 [3204]" strokecolor="#1f3763 [1604]" strokeweight="1pt">
+                <v:textbox>
+                  <w:txbxContent>
+                    <w:p>
+                      <w:pPr>
+                        <w:jc w:val="center"/>
+                      </w:pPr>
+                      <w:r>
+                        <w:t>Scan File</w:t>
+                      </w:r>
+                    </w:p>
+                  </w:txbxContent>
+                </v:textbox>
+              </v:shape>
+            </w:pict>
+          </mc:Fallback>
+        </mc:AlternateContent>
+      </w:r>
+    </w:p>
+    <w:p/>
+    <w:p/>
+    <w:p/>
+    <w:p/>
+    <w:p>
+      <w:r>
+        <w:rPr>
+          <w:noProof/>
+        </w:rPr>
+        <mc:AlternateContent>
+          <mc:Choice Requires="wps">
+            <w:drawing>
+              <wp:anchor distT="0" distB="0" distL="114300" distR="114300" simplePos="0" relativeHeight="251662336" behindDoc="0" locked="0" layoutInCell="1" allowOverlap="1" wp14:anchorId="0AB154E2" wp14:editId="770CC5E4">
+                <wp:simplePos x="0" y="0"/>
+                <wp:positionH relativeFrom="column">
+                  <wp:posOffset>226695</wp:posOffset>
+                </wp:positionH>
+                <wp:positionV relativeFrom="paragraph">
+                  <wp:posOffset>426085</wp:posOffset>
+                </wp:positionV>
+                <wp:extent cx="2051685" cy="1287780"/>
+                <wp:effectExtent l="12700" t="12700" r="18415" b="20320"/>
+                <wp:wrapNone/>
+                <wp:docPr id="4" name="Decision 4"/>
+                <wp:cNvGraphicFramePr/>
+                <a:graphic xmlns:a="http://schemas.openxmlformats.org/drawingml/2006/main">
+                  <a:graphicData uri="http://schemas.microsoft.com/office/word/2010/wordprocessingShape">
+                    <wps:wsp>
+                      <wps:cNvSpPr/>
+                      <wps:spPr>
+                        <a:xfrm>
+                          <a:off x="0" y="0"/>
+                          <a:ext cx="2051685" cy="1287780"/>
+                        </a:xfrm>
+                        <a:prstGeom prst="flowChartDecision">
+                          <a:avLst/>
+                        </a:prstGeom>
+                      </wps:spPr>
+                      <wps:style>
+                        <a:lnRef idx="2">
+                          <a:schemeClr val="accent1">
+                            <a:shade val="50000"/>
+                          </a:schemeClr>
+                        </a:lnRef>
+                        <a:fillRef idx="1">
+                          <a:schemeClr val="accent1"/>
+                        </a:fillRef>
+                        <a:effectRef idx="0">
+                          <a:schemeClr val="accent1"/>
+                        </a:effectRef>
+                        <a:fontRef idx="minor">
+                          <a:schemeClr val="lt1"/>
+                        </a:fontRef>
+                      </wps:style>
+                      <wps:txbx>
+                        <w:txbxContent>
+                          <w:p>
+                            <w:pPr>
+                              <w:jc w:val="center"/>
+                            </w:pPr>
+                          </w:p>
+                        </w:txbxContent>
+                      </wps:txbx>
+                      <wps:bodyPr rot="0" spcFirstLastPara="0" vertOverflow="overflow" horzOverflow="overflow" vert="horz" wrap="square" lIns="91440" tIns="45720" rIns="91440" bIns="45720" numCol="1" spcCol="0" rtlCol="0" fromWordArt="0" anchor="ctr" anchorCtr="0" forceAA="0" compatLnSpc="1">
+                        <a:prstTxWarp prst="textNoShape">
+                          <a:avLst/>
+                        </a:prstTxWarp>
+                        <a:noAutofit/>
+                      </wps:bodyPr>
+                    </wps:wsp>
+                  </a:graphicData>
+                </a:graphic>
+                <wp14:sizeRelH relativeFrom="margin">
+                  <wp14:pctWidth>0</wp14:pctWidth>
+                </wp14:sizeRelH>
+                <wp14:sizeRelV relativeFrom="margin">
+                  <wp14:pctHeight>0</wp14:pctHeight>
+                </wp14:sizeRelV>
+              </wp:anchor>
+            </w:drawing>
+          </mc:Choice>
+          <mc:Fallback>
+            <w:pict>
+              <v:shapetype w14:anchorId="0AB154E2" id="_x0000_t110" coordsize="21600,21600" o:spt="110" path="m10800,l,10800,10800,21600,21600,10800xe">
+                <v:stroke joinstyle="miter"/>
+                <v:path gradientshapeok="t" o:connecttype="rect" textboxrect="5400,5400,16200,16200"/>
+              </v:shapetype>
+              <v:shape id="Decision 4" o:spid="_x0000_s1028" type="#_x0000_t110" style="position:absolute;margin-left:17.85pt;margin-top:33.55pt;width:161.55pt;height:101.4pt;z-index:251662336;visibility:visible;mso-wrap-style:square;mso-width-percent:0;mso-height-percent:0;mso-wrap-distance-left:9pt;mso-wrap-distance-top:0;mso-wrap-distance-right:9pt;mso-wrap-distance-bottom:0;mso-position-horizontal:absolute;mso-position-horizontal-relative:text;mso-position-vertical:absolute;mso-position-vertical-relative:text;mso-width-percent:0;mso-height-percent:0;mso-width-relative:margin;mso-height-relative:margin;v-text-anchor:middle" o:gfxdata="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" fillcolor="#4472c4 [3204]" strokecolor="#1f3763 [1604]" strokeweight="1pt">
+                <v:textbox>
+                  <w:txbxContent>
+                    <w:p>
+                      <w:pPr>
+                        <w:jc w:val="center"/>
+                      </w:pPr>
+                    </w:p>
+                  </w:txbxContent>
+                </v:textbox>
+              </v:shape>
+            </w:pict>
+          </mc:Fallback>
+        </mc:AlternateContent>
+      </w:r>
+      <w:r>
+        <w:rPr>
+          <w:noProof/>
+        </w:rPr>
+        <mc:AlternateContent>
+          <mc:Choice Requires="wps">
+            <w:drawing>
+              <wp:anchor distT="0" distB="0" distL="114300" distR="114300" simplePos="0" relativeHeight="251664384" behindDoc="0" locked="0" layoutInCell="1" allowOverlap="1" wp14:anchorId="5CB8E368" wp14:editId="68E68627">
+                <wp:simplePos x="0" y="0"/>
+                <wp:positionH relativeFrom="column">
+                  <wp:posOffset>1257935</wp:posOffset>
+                </wp:positionH>
+                <wp:positionV relativeFrom="paragraph">
+                  <wp:posOffset>39370</wp:posOffset>
+                </wp:positionV>
+                <wp:extent cx="0" cy="393700"/>
+                <wp:effectExtent l="63500" t="0" r="38100" b="25400"/>
+                <wp:wrapNone/>
+                <wp:docPr id="5" name="Straight Arrow Connector 5"/>
+                <wp:cNvGraphicFramePr/>
+                <a:graphic xmlns:a="http://schemas.openxmlformats.org/drawingml/2006/main">
+                  <a:graphicData uri="http://schemas.microsoft.com/office/word/2010/wordprocessingShape">
+                    <wps:wsp>
+                      <wps:cNvCnPr/>
+                      <wps:spPr>
+                        <a:xfrm flipH="1">
+                          <a:off x="0" y="0"/>
+                          <a:ext cx="0" cy="393700"/>
+                        </a:xfrm>
+                        <a:prstGeom prst="straightConnector1">
+                          <a:avLst/>
+                        </a:prstGeom>
+                        <a:ln w="19050">
+                          <a:tailEnd type="triangle"/>
+                        </a:ln>
+                      </wps:spPr>
+                      <wps:style>
+                        <a:lnRef idx="1">
+                          <a:schemeClr val="accent1"/>
+                        </a:lnRef>
+                        <a:fillRef idx="0">
+                          <a:schemeClr val="accent1"/>
+                        </a:fillRef>
+                        <a:effectRef idx="0">
+                          <a:schemeClr val="accent1"/>
+                        </a:effectRef>
+                        <a:fontRef idx="minor">
+                          <a:schemeClr val="tx1"/>
+                        </a:fontRef>
+                      </wps:style>
+                      <wps:bodyPr/>
+                    </wps:wsp>
+                  </a:graphicData>
+                </a:graphic>
+                <wp14:sizeRelH relativeFrom="margin">
+                  <wp14:pctWidth>0</wp14:pctWidth>
+                </wp14:sizeRelH>
+                <wp14:sizeRelV relativeFrom="margin">
+                  <wp14:pctHeight>0</wp14:pctHeight>
+                </wp14:sizeRelV>
+              </wp:anchor>
+            </w:drawing>
+          </mc:Choice>
+          <mc:Fallback>
+            <w:pict>
+              <v:shape w14:anchorId="493CE203" id="Straight Arrow Connector 5" o:spid="_x0000_s1026" type="#_x0000_t32" style="position:absolute;margin-left:99.05pt;margin-top:3.1pt;width:0;height:31pt;flip:x;z-index:251664384;visibility:visible;mso-wrap-style:square;mso-width-percent:0;mso-height-percent:0;mso-wrap-distance-left:9pt;mso-wrap-distance-top:0;mso-wrap-distance-right:9pt;mso-wrap-distance-bottom:0;mso-position-horizontal:absolute;mso-position-horizontal-relative:text;mso-position-vertical:absolute;mso-position-vertical-relative:text;mso-width-percent:0;mso-height-percent:0;mso-width-relative:margin;mso-height-relative:margin" o:gfxdata="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" strokecolor="#4472c4 [3204]" strokeweight="1.5pt">
+                <v:stroke endarrow="block" joinstyle="miter"/>
+              </v:shape>
+            </w:pict>
+          </mc:Fallback>
+        </mc:AlternateContent>
+      </w:r>
+      <w:r>
+        <w:rPr>
+          <w:noProof/>
+        </w:rPr>
+        <mc:AlternateContent>
+          <mc:Choice Requires="wps">
+            <w:drawing>
+              <wp:anchor distT="0" distB="0" distL="114300" distR="114300" simplePos="0" relativeHeight="251668480" behindDoc="0" locked="0" layoutInCell="1" allowOverlap="1" wp14:anchorId="44E3E58A" wp14:editId="2C7A3F98">
+                <wp:simplePos x="0" y="0"/>
+                <wp:positionH relativeFrom="column">
+                  <wp:posOffset>424180</wp:posOffset>
+                </wp:positionH>
+                <wp:positionV relativeFrom="paragraph">
+                  <wp:posOffset>4873625</wp:posOffset>
+                </wp:positionV>
+                <wp:extent cx="1692910" cy="624205"/>
+                <wp:effectExtent l="0" t="0" r="8890" b="10795"/>
+                <wp:wrapNone/>
+                <wp:docPr id="7" name="Terminator 7"/>
+                <wp:cNvGraphicFramePr/>
+                <a:graphic xmlns:a="http://schemas.openxmlformats.org/drawingml/2006/main">
+                  <a:graphicData uri="http://schemas.microsoft.com/office/word/2010/wordprocessingShape">
+                    <wps:wsp>
+                      <wps:cNvSpPr/>
+                      <wps:spPr>
+                        <a:xfrm>
+                          <a:off x="0" y="0"/>
+                          <a:ext cx="1692910" cy="624205"/>
+                        </a:xfrm>
+                        <a:prstGeom prst="flowChartTerminator">
+                          <a:avLst/>
+                        </a:prstGeom>
+                      </wps:spPr>
+                      <wps:style>
+                        <a:lnRef idx="2">
+                          <a:schemeClr val="accent1">
+                            <a:shade val="50000"/>
+                          </a:schemeClr>
+                        </a:lnRef>
+                        <a:fillRef idx="1">
+                          <a:schemeClr val="accent1"/>
+                        </a:fillRef>
+                        <a:effectRef idx="0">
+                          <a:schemeClr val="accent1"/>
+                        </a:effectRef>
+                        <a:fontRef idx="minor">
+                          <a:schemeClr val="lt1"/>
+                        </a:fontRef>
+                      </wps:style>
+                      <wps:txbx>
+                        <w:txbxContent>
+                          <w:p>
+                            <w:pPr>
+                              <w:jc w:val="center"/>
+                            </w:pPr>
+                            <w:r>
+                              <w:t>End</w:t>
+                            </w:r>
+                          </w:p>
+                        </w:txbxContent>
+                      </wps:txbx>
+                      <wps:bodyPr rot="0" spcFirstLastPara="0" vertOverflow="overflow" horzOverflow="overflow" vert="horz" wrap="square" lIns="91440" tIns="45720" rIns="91440" bIns="45720" numCol="1" spcCol="0" rtlCol="0" fromWordArt="0" anchor="ctr" anchorCtr="0" forceAA="0" compatLnSpc="1">
+                        <a:prstTxWarp prst="textNoShape">
+                          <a:avLst/>
+                        </a:prstTxWarp>
+                        <a:noAutofit/>
+                      </wps:bodyPr>
+                    </wps:wsp>
+                  </a:graphicData>
+                </a:graphic>
+              </wp:anchor>
+            </w:drawing>
+          </mc:Choice>
+          <mc:Fallback>
+            <w:pict>
+              <v:shape w14:anchorId="44E3E58A" id="Terminator 7" o:spid="_x0000_s1029" type="#_x0000_t116" style="position:absolute;margin-left:33.4pt;margin-top:383.75pt;width:133.3pt;height:49.15pt;z-index:251668480;visibility:visible;mso-wrap-style:square;mso-wrap-distance-left:9pt;mso-wrap-distance-top:0;mso-wrap-distance-right:9pt;mso-wrap-distance-bottom:0;mso-position-horizontal:absolute;mso-position-horizontal-relative:text;mso-position-vertical:absolute;mso-position-vertical-relative:text;v-text-anchor:middle" o:gfxdata="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" fillcolor="#4472c4 [3204]" strokecolor="#1f3763 [1604]" strokeweight="1pt">
+                <v:textbox>
+                  <w:txbxContent>
+                    <w:p>
+                      <w:pPr>
+                        <w:jc w:val="center"/>
+                      </w:pPr>
+                      <w:r>
+                        <w:t>End</w:t>
+                      </w:r>
+                    </w:p>
+                  </w:txbxContent>
+                </v:textbox>
+              </v:shape>
+            </w:pict>
+          </mc:Fallback>
+        </mc:AlternateContent>
+      </w:r>
+      <w:r>
+        <w:rPr>
+          <w:noProof/>
+        </w:rPr>
+        <mc:AlternateContent>
+          <mc:Choice Requires="wps">
+            <w:drawing>
+              <wp:anchor distT="0" distB="0" distL="114300" distR="114300" simplePos="0" relativeHeight="251670528" behindDoc="0" locked="0" layoutInCell="1" allowOverlap="1" wp14:anchorId="4A6B917D" wp14:editId="719CEE98">
+                <wp:simplePos x="0" y="0"/>
+                <wp:positionH relativeFrom="column">
+                  <wp:posOffset>1258570</wp:posOffset>
+                </wp:positionH>
+                <wp:positionV relativeFrom="paragraph">
+                  <wp:posOffset>4474210</wp:posOffset>
+                </wp:positionV>
+                <wp:extent cx="0" cy="393700"/>
+                <wp:effectExtent l="63500" t="0" r="38100" b="25400"/>
+                <wp:wrapNone/>
+                <wp:docPr id="8" name="Straight Arrow Connector 8"/>
+                <wp:cNvGraphicFramePr/>
+                <a:graphic xmlns:a="http://schemas.openxmlformats.org/drawingml/2006/main">
+                  <a:graphicData uri="http://schemas.microsoft.com/office/word/2010/wordprocessingShape">
+                    <wps:wsp>
+                      <wps:cNvCnPr/>
+                      <wps:spPr>
+                        <a:xfrm flipH="1">
+                          <a:off x="0" y="0"/>
+                          <a:ext cx="0" cy="393700"/>
+                        </a:xfrm>
+                        <a:prstGeom prst="straightConnector1">
+                          <a:avLst/>
+                        </a:prstGeom>
+                        <a:ln w="19050">
+                          <a:tailEnd type="triangle"/>
+                        </a:ln>
+                      </wps:spPr>
+                      <wps:style>
+                        <a:lnRef idx="1">
+                          <a:schemeClr val="accent1"/>
+                        </a:lnRef>
+                        <a:fillRef idx="0">
+                          <a:schemeClr val="accent1"/>
+                        </a:fillRef>
+                        <a:effectRef idx="0">
+                          <a:schemeClr val="accent1"/>
+                        </a:effectRef>
+                        <a:fontRef idx="minor">
+                          <a:schemeClr val="tx1"/>
+                        </a:fontRef>
+                      </wps:style>
+                      <wps:bodyPr/>
+                    </wps:wsp>
+                  </a:graphicData>
+                </a:graphic>
+                <wp14:sizeRelH relativeFrom="margin">
+                  <wp14:pctWidth>0</wp14:pctWidth>
+                </wp14:sizeRelH>
+                <wp14:sizeRelV relativeFrom="margin">
+                  <wp14:pctHeight>0</wp14:pctHeight>
+                </wp14:sizeRelV>
+              </wp:anchor>
+            </w:drawing>
+          </mc:Choice>
+          <mc:Fallback>
+            <w:pict>
+              <v:shape w14:anchorId="20DB6C46" id="Straight Arrow Connector 8" o:spid="_x0000_s1026" type="#_x0000_t32" style="position:absolute;margin-left:99.1pt;margin-top:352.3pt;width:0;height:31pt;flip:x;z-index:251670528;visibility:visible;mso-wrap-style:square;mso-width-percent:0;mso-height-percent:0;mso-wrap-distance-left:9pt;mso-wrap-distance-top:0;mso-wrap-distance-right:9pt;mso-wrap-distance-bottom:0;mso-position-horizontal:absolute;mso-position-horizontal-relative:text;mso-position-vertical:absolute;mso-position-vertical-relative:text;mso-width-percent:0;mso-height-percent:0;mso-width-relative:margin;mso-height-relative:margin" o:gfxdata="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" strokecolor="#4472c4 [3204]" strokeweight="1.5pt">
+                <v:stroke endarrow="block" joinstyle="miter"/>
+              </v:shape>
+            </w:pict>
+          </mc:Fallback>
+        </mc:AlternateContent>
+      </w:r>
+      <w:r>
+        <w:rPr>
+          <w:noProof/>
+        </w:rPr>
+        <mc:AlternateContent>
+          <mc:Choice Requires="wps">
+            <w:drawing>
+              <wp:anchor distT="0" distB="0" distL="114300" distR="114300" simplePos="0" relativeHeight="251666432" behindDoc="0" locked="0" layoutInCell="1" allowOverlap="1" wp14:anchorId="6CCE95B8" wp14:editId="52ED387D">
+                <wp:simplePos x="0" y="0"/>
+                <wp:positionH relativeFrom="column">
+                  <wp:posOffset>221615</wp:posOffset>
+                </wp:positionH>
+                <wp:positionV relativeFrom="paragraph">
+                  <wp:posOffset>3183890</wp:posOffset>
+                </wp:positionV>
+                <wp:extent cx="2051685" cy="1287780"/>
+                <wp:effectExtent l="12700" t="12700" r="18415" b="20320"/>
+                <wp:wrapNone/>
+                <wp:docPr id="6" name="Decision 6"/>
+                <wp:cNvGraphicFramePr/>
+                <a:graphic xmlns:a="http://schemas.openxmlformats.org/drawingml/2006/main">
+                  <a:graphicData uri="http://schemas.microsoft.com/office/word/2010/wordprocessingShape">
+                    <wps:wsp>
+                      <wps:cNvSpPr/>
+                      <wps:spPr>
+                        <a:xfrm>
+                          <a:off x="0" y="0"/>
+                          <a:ext cx="2051685" cy="1287780"/>
+                        </a:xfrm>
+                        <a:prstGeom prst="flowChartDecision">
+                          <a:avLst/>
+                        </a:prstGeom>
+                      </wps:spPr>
+                      <wps:style>
+                        <a:lnRef idx="2">
+                          <a:schemeClr val="accent1">
+                            <a:shade val="50000"/>
+                          </a:schemeClr>
+                        </a:lnRef>
+                        <a:fillRef idx="1">
+                          <a:schemeClr val="accent1"/>
+                        </a:fillRef>
+                        <a:effectRef idx="0">
+                          <a:schemeClr val="accent1"/>
+                        </a:effectRef>
+                        <a:fontRef idx="minor">
+                          <a:schemeClr val="lt1"/>
+                        </a:fontRef>
+                      </wps:style>
+                      <wps:txbx>
+                        <w:txbxContent>
+                          <w:p>
+                            <w:pPr>
+                              <w:jc w:val="center"/>
+                            </w:pPr>
+                          </w:p>
+                        </w:txbxContent>
+                      </wps:txbx>
+                      <wps:bodyPr rot="0" spcFirstLastPara="0" vertOverflow="overflow" horzOverflow="overflow" vert="horz" wrap="square" lIns="91440" tIns="45720" rIns="91440" bIns="45720" numCol="1" spcCol="0" rtlCol="0" fromWordArt="0" anchor="ctr" anchorCtr="0" forceAA="0" compatLnSpc="1">
+                        <a:prstTxWarp prst="textNoShape">
+                          <a:avLst/>
+                        </a:prstTxWarp>
+                        <a:noAutofit/>
+                      </wps:bodyPr>
+                    </wps:wsp>
+                  </a:graphicData>
+                </a:graphic>
+                <wp14:sizeRelH relativeFrom="margin">
+                  <wp14:pctWidth>0</wp14:pctWidth>
+                </wp14:sizeRelH>
+                <wp14:sizeRelV relativeFrom="margin">
+                  <wp14:pctHeight>0</wp14:pctHeight>
+                </wp14:sizeRelV>
+              </wp:anchor>
+            </w:drawing>
+          </mc:Choice>
+          <mc:Fallback>
+            <w:pict>
+              <v:shape w14:anchorId="6CCE95B8" id="Decision 6" o:spid="_x0000_s1030" type="#_x0000_t110" style="position:absolute;margin-left:17.45pt;margin-top:250.7pt;width:161.55pt;height:101.4pt;z-index:251666432;visibility:visible;mso-wrap-style:square;mso-width-percent:0;mso-height-percent:0;mso-wrap-distance-left:9pt;mso-wrap-distance-top:0;mso-wrap-distance-right:9pt;mso-wrap-distance-bottom:0;mso-position-horizontal:absolute;mso-position-horizontal-relative:text;mso-position-vertical:absolute;mso-position-vertical-relative:text;mso-width-percent:0;mso-height-percent:0;mso-width-relative:margin;mso-height-relative:margin;v-text-anchor:middle" o:gfxdata="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" fillcolor="#4472c4 [3204]" strokecolor="#1f3763 [1604]" strokeweight="1pt">
+                <v:textbox>
+                  <w:txbxContent>
+                    <w:p>
+                      <w:pPr>
+                        <w:jc w:val="center"/>
+                      </w:pPr>
+                    </w:p>
+                  </w:txbxContent>
+                </v:textbox>
+              </v:shape>
+            </w:pict>
+          </mc:Fallback>
+        </mc:AlternateContent>
+      </w:r>
+      <w:r>
+        <w:rPr>
+          <w:noProof/>
+        </w:rPr>
+        <mc:AlternateContent>
+          <mc:Choice Requires="wps">
+            <w:drawing>
+              <wp:anchor distT="0" distB="0" distL="114300" distR="114300" simplePos="0" relativeHeight="251678720" behindDoc="0" locked="0" layoutInCell="1" allowOverlap="1" wp14:anchorId="3E3724FF" wp14:editId="7BFA787C">
+                <wp:simplePos x="0" y="0"/>
+                <wp:positionH relativeFrom="column">
+                  <wp:posOffset>1246505</wp:posOffset>
+                </wp:positionH>
+                <wp:positionV relativeFrom="paragraph">
+                  <wp:posOffset>1705610</wp:posOffset>
+                </wp:positionV>
+                <wp:extent cx="0" cy="1478915"/>
+                <wp:effectExtent l="63500" t="0" r="50800" b="32385"/>
+                <wp:wrapNone/>
+                <wp:docPr id="13" name="Straight Arrow Connector 13"/>
+                <wp:cNvGraphicFramePr/>
+                <a:graphic xmlns:a="http://schemas.openxmlformats.org/drawingml/2006/main">
+                  <a:graphicData uri="http://schemas.microsoft.com/office/word/2010/wordprocessingShape">
+                    <wps:wsp>
+                      <wps:cNvCnPr/>
+                      <wps:spPr>
+                        <a:xfrm>
+                          <a:off x="0" y="0"/>
+                          <a:ext cx="0" cy="1478915"/>
+                        </a:xfrm>
+                        <a:prstGeom prst="straightConnector1">
+                          <a:avLst/>
+                        </a:prstGeom>
+                        <a:ln w="19050">
+                          <a:tailEnd type="triangle"/>
+                        </a:ln>
+                      </wps:spPr>
+                      <wps:style>
+                        <a:lnRef idx="1">
+                          <a:schemeClr val="accent1"/>
+                        </a:lnRef>
+                        <a:fillRef idx="0">
+                          <a:schemeClr val="accent1"/>
+                        </a:fillRef>
+                        <a:effectRef idx="0">
+                          <a:schemeClr val="accent1"/>
+                        </a:effectRef>
+                        <a:fontRef idx="minor">
+                          <a:schemeClr val="tx1"/>
+                        </a:fontRef>
+                      </wps:style>
+                      <wps:bodyPr/>
+                    </wps:wsp>
+                  </a:graphicData>
+                </a:graphic>
+                <wp14:sizeRelH relativeFrom="margin">
+                  <wp14:pctWidth>0</wp14:pctWidth>
+                </wp14:sizeRelH>
+                <wp14:sizeRelV relativeFrom="margin">
+                  <wp14:pctHeight>0</wp14:pctHeight>
+                </wp14:sizeRelV>
+              </wp:anchor>
+            </w:drawing>
+          </mc:Choice>
+          <mc:Fallback>
+            <w:pict>
+              <v:shape w14:anchorId="4A6F68F4" id="Straight Arrow Connector 13" o:spid="_x0000_s1026" type="#_x0000_t32" style="position:absolute;margin-left:98.15pt;margin-top:134.3pt;width:0;height:116.45pt;z-index:251678720;visibility:visible;mso-wrap-style:square;mso-width-percent:0;mso-height-percent:0;mso-wrap-distance-left:9pt;mso-wrap-distance-top:0;mso-wrap-distance-right:9pt;mso-wrap-distance-bottom:0;mso-position-horizontal:absolute;mso-position-horizontal-relative:text;mso-position-vertical:absolute;mso-position-vertical-relative:text;mso-width-percent:0;mso-height-percent:0;mso-width-relative:margin;mso-height-relative:margin" o:gfxdata="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" strokecolor="#4472c4 [3204]" strokeweight="1.5pt">
+                <v:stroke endarrow="block" joinstyle="miter"/>
+              </v:shape>
+            </w:pict>
+          </mc:Fallback>
+        </mc:AlternateContent>
+      </w:r>
+      <w:r>
+        <w:rPr>
+          <w:noProof/>
+        </w:rPr>
+        <mc:AlternateContent>
+          <mc:Choice Requires="wps">
+            <w:drawing>
+              <wp:anchor distT="0" distB="0" distL="114300" distR="114300" simplePos="0" relativeHeight="251681792" behindDoc="0" locked="0" layoutInCell="1" allowOverlap="1" wp14:anchorId="1305599A" wp14:editId="3AB2E4A6">
+                <wp:simplePos x="0" y="0"/>
+                <wp:positionH relativeFrom="column">
+                  <wp:posOffset>4140835</wp:posOffset>
+                </wp:positionH>
+                <wp:positionV relativeFrom="paragraph">
+                  <wp:posOffset>2660015</wp:posOffset>
+                </wp:positionV>
+                <wp:extent cx="10160" cy="306070"/>
+                <wp:effectExtent l="12700" t="12700" r="15240" b="11430"/>
+                <wp:wrapNone/>
+                <wp:docPr id="15" name="Straight Connector 15"/>
+                <wp:cNvGraphicFramePr/>
+                <a:graphic xmlns:a="http://schemas.openxmlformats.org/drawingml/2006/main">
+                  <a:graphicData uri="http://schemas.microsoft.com/office/word/2010/wordprocessingShape">
+                    <wps:wsp>
+                      <wps:cNvCnPr/>
+                      <wps:spPr>
+                        <a:xfrm flipH="1" flipV="1">
+                          <a:off x="0" y="0"/>
+                          <a:ext cx="10160" cy="306070"/>
+                        </a:xfrm>
+                        <a:prstGeom prst="line">
+                          <a:avLst/>
+                        </a:prstGeom>
+                        <a:ln w="19050"/>
+                      </wps:spPr>
+                      <wps:style>
+                        <a:lnRef idx="1">
+                          <a:schemeClr val="accent1"/>
+                        </a:lnRef>
+                        <a:fillRef idx="0">
+                          <a:schemeClr val="accent1"/>
+                        </a:fillRef>
+                        <a:effectRef idx="0">
+                          <a:schemeClr val="accent1"/>
+                        </a:effectRef>
+                        <a:fontRef idx="minor">
+                          <a:schemeClr val="tx1"/>
+                        </a:fontRef>
+                      </wps:style>
+                      <wps:bodyPr/>
+                    </wps:wsp>
+                  </a:graphicData>
+                </a:graphic>
+                <wp14:sizeRelH relativeFrom="margin">
+                  <wp14:pctWidth>0</wp14:pctWidth>
+                </wp14:sizeRelH>
+                <wp14:sizeRelV relativeFrom="margin">
+                  <wp14:pctHeight>0</wp14:pctHeight>
+                </wp14:sizeRelV>
+              </wp:anchor>
+            </w:drawing>
+          </mc:Choice>
+          <mc:Fallback>
+            <w:pict>
+              <v:line w14:anchorId="1693A06C" id="Straight Connector 15" o:spid="_x0000_s1026" style="position:absolute;flip:x y;z-index:251681792;visibility:visible;mso-wrap-style:square;mso-width-percent:0;mso-height-percent:0;mso-wrap-distance-left:9pt;mso-wrap-distance-top:0;mso-wrap-distance-right:9pt;mso-wrap-distance-bottom:0;mso-position-horizontal:absolute;mso-position-horizontal-relative:text;mso-position-vertical:absolute;mso-position-vertical-relative:text;mso-width-percent:0;mso-height-percent:0;mso-width-relative:margin;mso-height-relative:margin" from="326.05pt,209.45pt" to="326.85pt,233.55pt" o:gfxdata="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" strokecolor="#4472c4 [3204]" strokeweight="1.5pt">
+                <v:stroke joinstyle="miter"/>
+              </v:line>
+            </w:pict>
+          </mc:Fallback>
+        </mc:AlternateContent>
+      </w:r>
+      <w:r>
+        <w:rPr>
+          <w:noProof/>
+        </w:rPr>
+        <mc:AlternateContent>
+          <mc:Choice Requires="wps">
+            <w:drawing>
+              <wp:anchor distT="0" distB="0" distL="114300" distR="114300" simplePos="0" relativeHeight="251676672" behindDoc="0" locked="0" layoutInCell="1" allowOverlap="1" wp14:anchorId="2265DD91" wp14:editId="04AEA314">
+                <wp:simplePos x="0" y="0"/>
+                <wp:positionH relativeFrom="column">
+                  <wp:posOffset>1250315</wp:posOffset>
+                </wp:positionH>
+                <wp:positionV relativeFrom="paragraph">
+                  <wp:posOffset>2966085</wp:posOffset>
+                </wp:positionV>
+                <wp:extent cx="2900680" cy="0"/>
+                <wp:effectExtent l="0" t="63500" r="0" b="63500"/>
+                <wp:wrapNone/>
+                <wp:docPr id="12" name="Straight Arrow Connector 12"/>
+                <wp:cNvGraphicFramePr/>
+                <a:graphic xmlns:a="http://schemas.openxmlformats.org/drawingml/2006/main">
+                  <a:graphicData uri="http://schemas.microsoft.com/office/word/2010/wordprocessingShape">
+                    <wps:wsp>
+                      <wps:cNvCnPr/>
+                      <wps:spPr>
+                        <a:xfrm flipH="1" flipV="1">
+                          <a:off x="0" y="0"/>
+                          <a:ext cx="2900680" cy="0"/>
+                        </a:xfrm>
+                        <a:prstGeom prst="straightConnector1">
+                          <a:avLst/>
+                        </a:prstGeom>
+                        <a:ln w="19050">
+                          <a:tailEnd type="triangle"/>
+                        </a:ln>
+                      </wps:spPr>
+                      <wps:style>
+                        <a:lnRef idx="1">
+                          <a:schemeClr val="accent1"/>
+                        </a:lnRef>
+                        <a:fillRef idx="0">
+                          <a:schemeClr val="accent1"/>
+                        </a:fillRef>
+                        <a:effectRef idx="0">
+                          <a:schemeClr val="accent1"/>
+                        </a:effectRef>
+                        <a:fontRef idx="minor">
+                          <a:schemeClr val="tx1"/>
+                        </a:fontRef>
+                      </wps:style>
+                      <wps:bodyPr/>
+                    </wps:wsp>
+                  </a:graphicData>
+                </a:graphic>
+                <wp14:sizeRelH relativeFrom="margin">
+                  <wp14:pctWidth>0</wp14:pctWidth>
+                </wp14:sizeRelH>
+                <wp14:sizeRelV relativeFrom="margin">
+                  <wp14:pctHeight>0</wp14:pctHeight>
+                </wp14:sizeRelV>
+              </wp:anchor>
+            </w:drawing>
+          </mc:Choice>
+          <mc:Fallback>
+            <w:pict>
+              <v:shape w14:anchorId="50A4AAE5" id="Straight Arrow Connector 12" o:spid="_x0000_s1026" type="#_x0000_t32" style="position:absolute;margin-left:98.45pt;margin-top:233.55pt;width:228.4pt;height:0;flip:x y;z-index:251676672;visibility:visible;mso-wrap-style:square;mso-width-percent:0;mso-height-percent:0;mso-wrap-distance-left:9pt;mso-wrap-distance-top:0;mso-wrap-distance-right:9pt;mso-wrap-distance-bottom:0;mso-position-horizontal:absolute;mso-position-horizontal-relative:text;mso-position-vertical:absolute;mso-position-vertical-relative:text;mso-width-percent:0;mso-height-percent:0;mso-width-relative:margin;mso-height-relative:margin" o:gfxdata="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" strokecolor="#4472c4 [3204]" strokeweight="1.5pt">
+                <v:stroke endarrow="block" joinstyle="miter"/>
+              </v:shape>
+            </w:pict>
+          </mc:Fallback>
+        </mc:AlternateContent>
+      </w:r>
+      <w:r>
+        <w:rPr>
+          <w:noProof/>
+        </w:rPr>
+        <mc:AlternateContent>
+          <mc:Choice Requires="wps">
+            <w:drawing>
+              <wp:anchor distT="0" distB="0" distL="114300" distR="114300" simplePos="0" relativeHeight="251685888" behindDoc="0" locked="0" layoutInCell="1" allowOverlap="1" wp14:anchorId="429DADB0" wp14:editId="6FAE16D4">
+                <wp:simplePos x="0" y="0"/>
+                <wp:positionH relativeFrom="column">
+                  <wp:posOffset>4154170</wp:posOffset>
+                </wp:positionH>
+                <wp:positionV relativeFrom="paragraph">
+                  <wp:posOffset>1470660</wp:posOffset>
+                </wp:positionV>
+                <wp:extent cx="0" cy="393700"/>
+                <wp:effectExtent l="63500" t="0" r="38100" b="25400"/>
+                <wp:wrapNone/>
+                <wp:docPr id="17" name="Straight Arrow Connector 17"/>
+                <wp:cNvGraphicFramePr/>
+                <a:graphic xmlns:a="http://schemas.openxmlformats.org/drawingml/2006/main">
+                  <a:graphicData uri="http://schemas.microsoft.com/office/word/2010/wordprocessingShape">
+                    <wps:wsp>
+                      <wps:cNvCnPr/>
+                      <wps:spPr>
+                        <a:xfrm flipH="1">
+                          <a:off x="0" y="0"/>
+                          <a:ext cx="0" cy="393700"/>
+                        </a:xfrm>
+                        <a:prstGeom prst="straightConnector1">
+                          <a:avLst/>
+                        </a:prstGeom>
+                        <a:ln w="19050">
+                          <a:tailEnd type="triangle"/>
+                        </a:ln>
+                      </wps:spPr>
+                      <wps:style>
+                        <a:lnRef idx="1">
+                          <a:schemeClr val="accent1"/>
+                        </a:lnRef>
+                        <a:fillRef idx="0">
+                          <a:schemeClr val="accent1"/>
+                        </a:fillRef>
+                        <a:effectRef idx="0">
+                          <a:schemeClr val="accent1"/>
+                        </a:effectRef>
+                        <a:fontRef idx="minor">
+                          <a:schemeClr val="tx1"/>
+                        </a:fontRef>
+                      </wps:style>
+                      <wps:bodyPr/>
+                    </wps:wsp>
+                  </a:graphicData>
+                </a:graphic>
+                <wp14:sizeRelH relativeFrom="margin">
+                  <wp14:pctWidth>0</wp14:pctWidth>
+                </wp14:sizeRelH>
+                <wp14:sizeRelV relativeFrom="margin">
+                  <wp14:pctHeight>0</wp14:pctHeight>
+                </wp14:sizeRelV>
+              </wp:anchor>
+            </w:drawing>
+          </mc:Choice>
+          <mc:Fallback>
+            <w:pict>
+              <v:shape w14:anchorId="77DE0453" id="Straight Arrow Connector 17" o:spid="_x0000_s1026" type="#_x0000_t32" style="position:absolute;margin-left:327.1pt;margin-top:115.8pt;width:0;height:31pt;flip:x;z-index:251685888;visibility:visible;mso-wrap-style:square;mso-width-percent:0;mso-height-percent:0;mso-wrap-distance-left:9pt;mso-wrap-distance-top:0;mso-wrap-distance-right:9pt;mso-wrap-distance-bottom:0;mso-position-horizontal:absolute;mso-position-horizontal-relative:text;mso-position-vertical:absolute;mso-position-vertical-relative:text;mso-width-percent:0;mso-height-percent:0;mso-width-relative:margin;mso-height-relative:margin" o:gfxdata="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" strokecolor="#4472c4 [3204]" strokeweight="1.5pt">
+                <v:stroke endarrow="block" joinstyle="miter"/>
+              </v:shape>
+            </w:pict>
+          </mc:Fallback>
+        </mc:AlternateContent>
+      </w:r>
+      <w:r>
+        <w:rPr>
+          <w:noProof/>
+        </w:rPr>
+        <mc:AlternateContent>
+          <mc:Choice Requires="wps">
+            <w:drawing>
+              <wp:anchor distT="0" distB="0" distL="114300" distR="114300" simplePos="0" relativeHeight="251683840" behindDoc="0" locked="0" layoutInCell="1" allowOverlap="1" wp14:anchorId="2558902F" wp14:editId="30C77A5D">
+                <wp:simplePos x="0" y="0"/>
+                <wp:positionH relativeFrom="column">
+                  <wp:posOffset>2279650</wp:posOffset>
+                </wp:positionH>
+                <wp:positionV relativeFrom="paragraph">
+                  <wp:posOffset>1062355</wp:posOffset>
+                </wp:positionV>
+                <wp:extent cx="962660" cy="0"/>
+                <wp:effectExtent l="0" t="63500" r="0" b="63500"/>
+                <wp:wrapNone/>
+                <wp:docPr id="16" name="Straight Arrow Connector 16"/>
+                <wp:cNvGraphicFramePr/>
+                <a:graphic xmlns:a="http://schemas.openxmlformats.org/drawingml/2006/main">
+                  <a:graphicData uri="http://schemas.microsoft.com/office/word/2010/wordprocessingShape">
+                    <wps:wsp>
+                      <wps:cNvCnPr/>
+                      <wps:spPr>
+                        <a:xfrm flipV="1">
+                          <a:off x="0" y="0"/>
+                          <a:ext cx="962660" cy="0"/>
+                        </a:xfrm>
+                        <a:prstGeom prst="straightConnector1">
+                          <a:avLst/>
+                        </a:prstGeom>
+                        <a:ln w="19050">
+                          <a:tailEnd type="triangle"/>
+                        </a:ln>
+                      </wps:spPr>
+                      <wps:style>
+                        <a:lnRef idx="1">
+                          <a:schemeClr val="accent1"/>
+                        </a:lnRef>
+                        <a:fillRef idx="0">
+                          <a:schemeClr val="accent1"/>
+                        </a:fillRef>
+                        <a:effectRef idx="0">
+                          <a:schemeClr val="accent1"/>
+                        </a:effectRef>
+                        <a:fontRef idx="minor">
+                          <a:schemeClr val="tx1"/>
+                        </a:fontRef>
+                      </wps:style>
+                      <wps:bodyPr/>
+                    </wps:wsp>
+                  </a:graphicData>
+                </a:graphic>
+                <wp14:sizeRelH relativeFrom="margin">
+                  <wp14:pctWidth>0</wp14:pctWidth>
+                </wp14:sizeRelH>
+                <wp14:sizeRelV relativeFrom="margin">
+                  <wp14:pctHeight>0</wp14:pctHeight>
+                </wp14:sizeRelV>
+              </wp:anchor>
+            </w:drawing>
+          </mc:Choice>
+          <mc:Fallback>
+            <w:pict>
+              <v:shape w14:anchorId="04C254E9" id="Straight Arrow Connector 16" o:spid="_x0000_s1026" type="#_x0000_t32" style="position:absolute;margin-left:179.5pt;margin-top:83.65pt;width:75.8pt;height:0;flip:y;z-index:251683840;visibility:visible;mso-wrap-style:square;mso-width-percent:0;mso-height-percent:0;mso-wrap-distance-left:9pt;mso-wrap-distance-top:0;mso-wrap-distance-right:9pt;mso-wrap-distance-bottom:0;mso-position-horizontal:absolute;mso-position-horizontal-relative:text;mso-position-vertical:absolute;mso-position-vertical-relative:text;mso-width-percent:0;mso-height-percent:0;mso-width-relative:margin;mso-height-relative:margin" o:gfxdata="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" strokecolor="#4472c4 [3204]" strokeweight="1.5pt">
+                <v:stroke endarrow="block" joinstyle="miter"/>
+              </v:shape>
+            </w:pict>
+          </mc:Fallback>
+        </mc:AlternateContent>
+      </w:r>
+      <w:r>
+        <w:rPr>
+          <w:noProof/>
+        </w:rPr>
+        <mc:AlternateContent>
+          <mc:Choice Requires="wps">
+            <w:drawing>
+              <wp:anchor distT="0" distB="0" distL="114300" distR="114300" simplePos="0" relativeHeight="251680768" behindDoc="0" locked="0" layoutInCell="1" allowOverlap="1" wp14:anchorId="6CC30E1A" wp14:editId="7B2AB750">
+                <wp:simplePos x="0" y="0"/>
+                <wp:positionH relativeFrom="column">
+                  <wp:posOffset>3285490</wp:posOffset>
+                </wp:positionH>
+                <wp:positionV relativeFrom="paragraph">
+                  <wp:posOffset>1884680</wp:posOffset>
+                </wp:positionV>
+                <wp:extent cx="1694180" cy="779145"/>
+                <wp:effectExtent l="0" t="0" r="7620" b="8255"/>
+                <wp:wrapNone/>
+                <wp:docPr id="14" name="Process 14"/>
+                <wp:cNvGraphicFramePr/>
+                <a:graphic xmlns:a="http://schemas.openxmlformats.org/drawingml/2006/main">
+                  <a:graphicData uri="http://schemas.microsoft.com/office/word/2010/wordprocessingShape">
+                    <wps:wsp>
+                      <wps:cNvSpPr/>
+                      <wps:spPr>
+                        <a:xfrm>
+                          <a:off x="0" y="0"/>
+                          <a:ext cx="1694180" cy="779145"/>
+                        </a:xfrm>
+                        <a:prstGeom prst="flowChartProcess">
+                          <a:avLst/>
+                        </a:prstGeom>
+                      </wps:spPr>
+                      <wps:style>
+                        <a:lnRef idx="2">
+                          <a:schemeClr val="accent1">
+                            <a:shade val="50000"/>
+                          </a:schemeClr>
+                        </a:lnRef>
+                        <a:fillRef idx="1">
+                          <a:schemeClr val="accent1"/>
+                        </a:fillRef>
+                        <a:effectRef idx="0">
+                          <a:schemeClr val="accent1"/>
+                        </a:effectRef>
+                        <a:fontRef idx="minor">
+                          <a:schemeClr val="lt1"/>
+                        </a:fontRef>
+                      </wps:style>
+                      <wps:txbx>
+                        <w:txbxContent>
+                          <w:p/>
+                        </w:txbxContent>
+                      </wps:txbx>
+                      <wps:bodyPr rot="0" spcFirstLastPara="0" vertOverflow="overflow" horzOverflow="overflow" vert="horz" wrap="square" lIns="91440" tIns="45720" rIns="91440" bIns="45720" numCol="1" spcCol="0" rtlCol="0" fromWordArt="0" anchor="ctr" anchorCtr="0" forceAA="0" compatLnSpc="1">
+                        <a:prstTxWarp prst="textNoShape">
+                          <a:avLst/>
+                        </a:prstTxWarp>
+                        <a:noAutofit/>
+                      </wps:bodyPr>
+                    </wps:wsp>
+                  </a:graphicData>
+                </a:graphic>
+                <wp14:sizeRelH relativeFrom="margin">
+                  <wp14:pctWidth>0</wp14:pctWidth>
+                </wp14:sizeRelH>
+                <wp14:sizeRelV relativeFrom="margin">
+                  <wp14:pctHeight>0</wp14:pctHeight>
+                </wp14:sizeRelV>
+              </wp:anchor>
+            </w:drawing>
+          </mc:Choice>
+          <mc:Fallback>
+            <w:pict>
+              <v:shapetype w14:anchorId="6CC30E1A" id="_x0000_t109" coordsize="21600,21600" o:spt="109" path="m,l,21600r21600,l21600,xe">
+                <v:stroke joinstyle="miter"/>
+                <v:path gradientshapeok="t" o:connecttype="rect"/>
+              </v:shapetype>
+              <v:shape id="Process 14" o:spid="_x0000_s1031" type="#_x0000_t109" style="position:absolute;margin-left:258.7pt;margin-top:148.4pt;width:133.4pt;height:61.35pt;z-index:251680768;visibility:visible;mso-wrap-style:square;mso-width-percent:0;mso-height-percent:0;mso-wrap-distance-left:9pt;mso-wrap-distance-top:0;mso-wrap-distance-right:9pt;mso-wrap-distance-bottom:0;mso-position-horizontal:absolute;mso-position-horizontal-relative:text;mso-position-vertical:absolute;mso-position-vertical-relative:text;mso-width-percent:0;mso-height-percent:0;mso-width-relative:margin;mso-height-relative:margin;v-text-anchor:middle" o:gfxdata="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" fillcolor="#4472c4 [3204]" strokecolor="#1f3763 [1604]" strokeweight="1pt">
+                <v:textbox>
+                  <w:txbxContent>
+                    <w:p/>
+                  </w:txbxContent>
+                </v:textbox>
+              </v:shape>
+            </w:pict>
+          </mc:Fallback>
+        </mc:AlternateContent>
+      </w:r>
+      <w:r>
+        <w:rPr>
+          <w:noProof/>
+        </w:rPr>
+        <mc:AlternateContent>
+          <mc:Choice Requires="wps">
+            <w:drawing>
+              <wp:anchor distT="0" distB="0" distL="114300" distR="114300" simplePos="0" relativeHeight="251671552" behindDoc="0" locked="0" layoutInCell="1" allowOverlap="1" wp14:anchorId="45C7EB97" wp14:editId="4C7337A6">
+                <wp:simplePos x="0" y="0"/>
+                <wp:positionH relativeFrom="column">
+                  <wp:posOffset>3239135</wp:posOffset>
+                </wp:positionH>
+                <wp:positionV relativeFrom="paragraph">
+                  <wp:posOffset>696595</wp:posOffset>
+                </wp:positionV>
+                <wp:extent cx="1694180" cy="779145"/>
+                <wp:effectExtent l="0" t="0" r="7620" b="8255"/>
+                <wp:wrapNone/>
+                <wp:docPr id="9" name="Process 9"/>
+                <wp:cNvGraphicFramePr/>
+                <a:graphic xmlns:a="http://schemas.openxmlformats.org/drawingml/2006/main">
+                  <a:graphicData uri="http://schemas.microsoft.com/office/word/2010/wordprocessingShape">
+                    <wps:wsp>
+                      <wps:cNvSpPr/>
+                      <wps:spPr>
+                        <a:xfrm>
+                          <a:off x="0" y="0"/>
+                          <a:ext cx="1694180" cy="779145"/>
+                        </a:xfrm>
+                        <a:prstGeom prst="flowChartProcess">
+                          <a:avLst/>
+                        </a:prstGeom>
+                      </wps:spPr>
+                      <wps:style>
+                        <a:lnRef idx="2">
+                          <a:schemeClr val="accent1">
+                            <a:shade val="50000"/>
+                          </a:schemeClr>
+                        </a:lnRef>
+                        <a:fillRef idx="1">
+                          <a:schemeClr val="accent1"/>
+                        </a:fillRef>
+                        <a:effectRef idx="0">
+                          <a:schemeClr val="accent1"/>
+                        </a:effectRef>
+                        <a:fontRef idx="minor">
+                          <a:schemeClr val="lt1"/>
+                        </a:fontRef>
+                      </wps:style>
+                      <wps:txbx>
+                        <w:txbxContent>
+                          <w:p/>
+                        </w:txbxContent>
+                      </wps:txbx>
+                      <wps:bodyPr rot="0" spcFirstLastPara="0" vertOverflow="overflow" horzOverflow="overflow" vert="horz" wrap="square" lIns="91440" tIns="45720" rIns="91440" bIns="45720" numCol="1" spcCol="0" rtlCol="0" fromWordArt="0" anchor="ctr" anchorCtr="0" forceAA="0" compatLnSpc="1">
+                        <a:prstTxWarp prst="textNoShape">
+                          <a:avLst/>
+                        </a:prstTxWarp>
+                        <a:noAutofit/>
+                      </wps:bodyPr>
+                    </wps:wsp>
+                  </a:graphicData>
+                </a:graphic>
+                <wp14:sizeRelH relativeFrom="margin">
+                  <wp14:pctWidth>0</wp14:pctWidth>
+                </wp14:sizeRelH>
+                <wp14:sizeRelV relativeFrom="margin">
+                  <wp14:pctHeight>0</wp14:pctHeight>
+                </wp14:sizeRelV>
+              </wp:anchor>
+            </w:drawing>
+          </mc:Choice>
+          <mc:Fallback>
+            <w:pict>
+              <v:shape w14:anchorId="45C7EB97" id="Process 9" o:spid="_x0000_s1032" type="#_x0000_t109" style="position:absolute;margin-left:255.05pt;margin-top:54.85pt;width:133.4pt;height:61.35pt;z-index:251671552;visibility:visible;mso-wrap-style:square;mso-width-percent:0;mso-height-percent:0;mso-wrap-distance-left:9pt;mso-wrap-distance-top:0;mso-wrap-distance-right:9pt;mso-wrap-distance-bottom:0;mso-position-horizontal:absolute;mso-position-horizontal-relative:text;mso-position-vertical:absolute;mso-position-vertical-relative:text;mso-width-percent:0;mso-height-percent:0;mso-width-relative:margin;mso-height-relative:margin;v-text-anchor:middle" o:gfxdata="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" fillcolor="#4472c4 [3204]" strokecolor="#1f3763 [1604]" strokeweight="1pt">
+                <v:textbox>
+                  <w:txbxContent>
+                    <w:p/>
+                  </w:txbxContent>
+                </v:textbox>
+              </v:shape>
+            </w:pict>
+          </mc:Fallback>
+        </mc:AlternateContent>
+      </w:r>
+    </w:p>
+    <w:p/>
+    <w:p/>
+    <w:p/>
+    <w:p/>
+    <w:p/>
+    <w:p/>
+    <w:p/>
+    <w:p/>
+    <w:p/>
+    <w:p/>
+    <w:p/>
+    <w:p/>
+    <w:p/>
+    <w:p/>
+    <w:p/>
+    <w:p/>
+    <w:p/>
+    <w:p/>
+    <w:p/>
+    <w:p/>
+    <w:p>
+      <w:r>
+        <w:rPr>
+          <w:noProof/>
+        </w:rPr>
+        <mc:AlternateContent>
+          <mc:Choice Requires="wps">
+            <w:drawing>
+              <wp:anchor distT="0" distB="0" distL="114300" distR="114300" simplePos="0" relativeHeight="251687936" behindDoc="0" locked="0" layoutInCell="1" allowOverlap="1" wp14:anchorId="673F3A11" wp14:editId="15C1E03A">
+                <wp:simplePos x="0" y="0"/>
+                <wp:positionH relativeFrom="column">
+                  <wp:posOffset>2285252</wp:posOffset>
+                </wp:positionH>
+                <wp:positionV relativeFrom="paragraph">
+                  <wp:posOffset>147880</wp:posOffset>
+                </wp:positionV>
+                <wp:extent cx="3335618" cy="0"/>
+                <wp:effectExtent l="12700" t="12700" r="5080" b="12700"/>
+                <wp:wrapNone/>
+                <wp:docPr id="19" name="Straight Connector 19"/>
+                <wp:cNvGraphicFramePr/>
+                <a:graphic xmlns:a="http://schemas.openxmlformats.org/drawingml/2006/main">
+                  <a:graphicData uri="http://schemas.microsoft.com/office/word/2010/wordprocessingShape">
+                    <wps:wsp>
+                      <wps:cNvCnPr/>
+                      <wps:spPr>
+                        <a:xfrm flipH="1">
+                          <a:off x="0" y="0"/>
+                          <a:ext cx="3335618" cy="0"/>
+                        </a:xfrm>
+                        <a:prstGeom prst="line">
+                          <a:avLst/>
+                        </a:prstGeom>
+                        <a:ln w="19050"/>
+                      </wps:spPr>
+                      <wps:style>
+                        <a:lnRef idx="1">
+                          <a:schemeClr val="accent1"/>
+                        </a:lnRef>
+                        <a:fillRef idx="0">
+                          <a:schemeClr val="accent1"/>
+                        </a:fillRef>
+                        <a:effectRef idx="0">
+                          <a:schemeClr val="accent1"/>
+                        </a:effectRef>
+                        <a:fontRef idx="minor">
+                          <a:schemeClr val="tx1"/>
+                        </a:fontRef>
+                      </wps:style>
+                      <wps:bodyPr/>
+                    </wps:wsp>
+                  </a:graphicData>
+                </a:graphic>
+                <wp14:sizeRelH relativeFrom="margin">
+                  <wp14:pctWidth>0</wp14:pctWidth>
+                </wp14:sizeRelH>
+                <wp14:sizeRelV relativeFrom="margin">
+                  <wp14:pctHeight>0</wp14:pctHeight>
+                </wp14:sizeRelV>
+              </wp:anchor>
+            </w:drawing>
+          </mc:Choice>
+          <mc:Fallback>
+            <w:pict>
+              <v:line w14:anchorId="543F6B5D" id="Straight Connector 19" o:spid="_x0000_s1026" style="position:absolute;flip:x;z-index:251687936;visibility:visible;mso-wrap-style:square;mso-width-percent:0;mso-height-percent:0;mso-wrap-distance-left:9pt;mso-wrap-distance-top:0;mso-wrap-distance-right:9pt;mso-wrap-distance-bottom:0;mso-position-horizontal:absolute;mso-position-horizontal-relative:text;mso-position-vertical:absolute;mso-position-vertical-relative:text;mso-width-percent:0;mso-height-percent:0;mso-width-relative:margin;mso-height-relative:margin" from="179.95pt,11.65pt" to="442.6pt,11.65pt" o:gfxdata="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" strokecolor="#4472c4 [3204]" strokeweight="1.5pt">
+                <v:stroke joinstyle="miter"/>
+              </v:line>
+            </w:pict>
+          </mc:Fallback>
+        </mc:AlternateContent>
+      </w:r>
+    </w:p>
+    <w:p/>
+    <w:p/>
+    <w:p/>
+    <w:p/>
+    <w:p/>
+    <w:p/>
+    <w:p/>
+    <w:p/>
+    <w:p/>
+    <w:p/>
+    <w:p/>
+    <w:p>
+      <w:pPr>
+        <w:rPr>
+          <w:rFonts w:asciiTheme="majorHAnsi" w:eastAsiaTheme="majorEastAsia" w:hAnsiTheme="majorHAnsi" w:cstheme="majorBidi"/>
+          <w:b/>
+          <w:bCs/>
+          <w:color w:val="2F5496" w:themeColor="accent1" w:themeShade="BF"/>
+          <w:sz w:val="32"/>
+          <w:szCs w:val="32"/>
+        </w:rPr>
+      </w:pPr>
+      <w:r>
+        <w:rPr>
+          <w:b/>
+          <w:bCs/>
+        </w:rPr>
+        <w:t>Extension: How does an anti-malware know what is malware and what is not? Try and research it?</w:t>
+      </w:r>
+      <w:r>
+        <w:rPr>
+          <w:b/>
+          <w:bCs/>
+        </w:rPr>
         <w:br w:type="page"/>
       </w:r>
     </w:p>

</xml_diff>